<commit_message>
update the design of the algorithm
</commit_message>
<xml_diff>
--- a/algorithm.docx
+++ b/algorithm.docx
@@ -21,15 +21,7 @@
         <w:t>order</w:t>
       </w:r>
       <w:r>
-        <w:t xml:space="preserve"> </w:t>
-      </w:r>
-      <w:proofErr w:type="gramStart"/>
-      <w:r>
-        <w:t>simplify</w:t>
-      </w:r>
-      <w:proofErr w:type="gramEnd"/>
-      <w:r>
-        <w:t>.</w:t>
+        <w:t xml:space="preserve"> simplify.</w:t>
       </w:r>
     </w:p>
     <w:p>
@@ -75,40 +67,189 @@
           <w:numId w:val="2"/>
         </w:numPr>
         <w:ind w:firstLineChars="0"/>
+      </w:pPr>
+      <w:r>
+        <w:t xml:space="preserve">Check if any interior point is outside the </w:t>
+      </w:r>
+      <w:r>
+        <w:t>border (Delaunay</w:t>
+      </w:r>
+      <w:r>
+        <w:t>)</w:t>
+      </w:r>
+      <w:r>
+        <w:t xml:space="preserve">. If so, add a </w:t>
+      </w:r>
+      <w:r>
+        <w:t>point in the related region. This point can be a local maximum curvature point, or a mid point of the corresponding region</w:t>
+      </w:r>
+      <w:r>
+        <w:t xml:space="preserve">. </w:t>
+      </w:r>
+    </w:p>
+    <w:p/>
+    <w:p>
+      <w:r>
+        <w:t xml:space="preserve">Why we choose interpolation over approximation? For approximation, it is hard to guess how many control points are required. To reach a tolerance it often requires several iterations. </w:t>
+      </w:r>
+      <w:r>
+        <w:t>However,</w:t>
+      </w:r>
+      <w:r>
+        <w:t xml:space="preserve"> interpolati</w:t>
+      </w:r>
+      <w:r>
+        <w:t>on can avoid unnecessary iterations. The problem will be: for an unstructured mesh, how to use optimal number of control points to interpolating the surface, while avoiding wiggling.</w:t>
+      </w:r>
+    </w:p>
+    <w:p>
+      <w:r>
+        <w:t xml:space="preserve">The total structure: </w:t>
+      </w:r>
+    </w:p>
+    <w:p>
+      <w:pPr>
+        <w:pStyle w:val="a3"/>
+        <w:numPr>
+          <w:ilvl w:val="0"/>
+          <w:numId w:val="3"/>
+        </w:numPr>
+        <w:ind w:firstLineChars="0"/>
+      </w:pPr>
+      <w:r>
+        <w:t xml:space="preserve">Given a mesh. </w:t>
+      </w:r>
+      <w:r>
+        <w:t>Parameterization (mean</w:t>
+      </w:r>
+      <w:r>
+        <w:t xml:space="preserve"> value coordinate?)</w:t>
+      </w:r>
+    </w:p>
+    <w:p>
+      <w:pPr>
+        <w:pStyle w:val="a3"/>
+        <w:numPr>
+          <w:ilvl w:val="0"/>
+          <w:numId w:val="3"/>
+        </w:numPr>
+        <w:ind w:firstLineChars="0"/>
+      </w:pPr>
+      <w:r>
+        <w:t>Knot clipping/merging (Constrains: 1. No flipping</w:t>
+      </w:r>
+      <w:r>
+        <w:t>/inversion</w:t>
+      </w:r>
+      <w:r>
+        <w:t xml:space="preserve"> triangles during clipping</w:t>
+      </w:r>
+      <w:r>
+        <w:t>; 2. Minimize some energy such as thin-plate energy to minimize the wiggling.</w:t>
+      </w:r>
+      <w:r>
+        <w:t xml:space="preserve">) </w:t>
+      </w:r>
+      <w:r>
+        <w:t>(or we can do: we first build a good/uniform grid, then decide which corners of the grid does the point’s parameter go)</w:t>
+      </w:r>
+    </w:p>
+    <w:p>
+      <w:pPr>
+        <w:pStyle w:val="a3"/>
+        <w:numPr>
+          <w:ilvl w:val="0"/>
+          <w:numId w:val="3"/>
+        </w:numPr>
+        <w:ind w:firstLineChars="0"/>
+      </w:pPr>
+      <w:r>
+        <w:t>Do we still need to add the missing points?</w:t>
+      </w:r>
+    </w:p>
+    <w:p>
+      <w:pPr>
+        <w:pStyle w:val="a3"/>
+        <w:numPr>
+          <w:ilvl w:val="0"/>
+          <w:numId w:val="4"/>
+        </w:numPr>
+        <w:ind w:firstLineChars="0"/>
+      </w:pPr>
+      <w:r>
+        <w:t>No, because the thin-plate energy or other kinds of energy can do that;</w:t>
+      </w:r>
+      <w:r>
+        <w:t xml:space="preserve"> (fair ahead)</w:t>
+      </w:r>
+    </w:p>
+    <w:p>
+      <w:pPr>
+        <w:pStyle w:val="a3"/>
+        <w:numPr>
+          <w:ilvl w:val="0"/>
+          <w:numId w:val="4"/>
+        </w:numPr>
+        <w:ind w:firstLineChars="0"/>
+      </w:pPr>
+      <w:r>
         <w:rPr>
           <w:rFonts w:hint="eastAsia"/>
         </w:rPr>
-      </w:pPr>
-      <w:r>
-        <w:t>Check if any interior point is outside the border</w:t>
-      </w:r>
-      <w:r>
-        <w:t>(</w:t>
-      </w:r>
-      <w:proofErr w:type="spellStart"/>
-      <w:r>
-        <w:t>delaunay</w:t>
-      </w:r>
-      <w:proofErr w:type="spellEnd"/>
+        <w:t>Y</w:t>
+      </w:r>
+      <w:r>
+        <w:t>es, in this sense we can use a Laplacian smoothing to “implicitly” build a quad-mesh.</w:t>
+      </w:r>
+      <w:r>
+        <w:t xml:space="preserve"> (fair later)</w:t>
+      </w:r>
+    </w:p>
+    <w:p>
+      <w:pPr>
+        <w:pStyle w:val="a3"/>
+        <w:numPr>
+          <w:ilvl w:val="0"/>
+          <w:numId w:val="3"/>
+        </w:numPr>
+        <w:ind w:firstLineChars="0"/>
+      </w:pPr>
+      <w:r>
+        <w:t>Interpolation</w:t>
+      </w:r>
+      <w:r>
+        <w:t xml:space="preserve"> in one direction</w:t>
+      </w:r>
+      <w:r>
+        <w:t xml:space="preserve">. </w:t>
+      </w:r>
+      <w:r>
+        <w:t>First decide how many control points are required according to the point distribution (the math condition). Then build the equivalent constrain, while minimizing the energy (if missing points are added, we use the least squared distance of the points; otherwise we use other kind of energy to fair the mesh, while guaranteeing the equ</w:t>
+      </w:r>
+      <w:r>
+        <w:t>ivalent condition</w:t>
+      </w:r>
       <w:r>
         <w:t>)</w:t>
       </w:r>
       <w:r>
-        <w:t xml:space="preserve">. If so, add a </w:t>
-      </w:r>
-      <w:r>
-        <w:t xml:space="preserve">point in the related region. This point can be a local maximum curvature point, or a </w:t>
-      </w:r>
-      <w:proofErr w:type="spellStart"/>
-      <w:r>
-        <w:t>mid point</w:t>
-      </w:r>
-      <w:proofErr w:type="spellEnd"/>
-      <w:r>
-        <w:t xml:space="preserve"> of the corresponding region</w:t>
-      </w:r>
-      <w:r>
-        <w:t xml:space="preserve">. </w:t>
+        <w:t>. Iterate to make the surface fair.</w:t>
+      </w:r>
+    </w:p>
+    <w:p>
+      <w:pPr>
+        <w:pStyle w:val="a3"/>
+        <w:numPr>
+          <w:ilvl w:val="0"/>
+          <w:numId w:val="3"/>
+        </w:numPr>
+        <w:ind w:firstLineChars="0"/>
+        <w:rPr>
+          <w:rFonts w:hint="eastAsia"/>
+        </w:rPr>
+      </w:pPr>
+      <w:r>
+        <w:t>Interpolating the control points of step 4.</w:t>
       </w:r>
     </w:p>
     <w:sectPr>
@@ -301,11 +442,195 @@
       </w:pPr>
     </w:lvl>
   </w:abstractNum>
+  <w:abstractNum w:abstractNumId="2" w15:restartNumberingAfterBreak="0">
+    <w:nsid w:val="158C4AAB"/>
+    <w:multiLevelType w:val="hybridMultilevel"/>
+    <w:tmpl w:val="2152C3E6"/>
+    <w:lvl w:ilvl="0" w:tplc="AD5ADD80">
+      <w:start w:val="1"/>
+      <w:numFmt w:val="decimal"/>
+      <w:lvlText w:val="%1."/>
+      <w:lvlJc w:val="left"/>
+      <w:pPr>
+        <w:ind w:left="360" w:hanging="360"/>
+      </w:pPr>
+      <w:rPr>
+        <w:rFonts w:hint="default"/>
+      </w:rPr>
+    </w:lvl>
+    <w:lvl w:ilvl="1" w:tplc="04090019" w:tentative="1">
+      <w:start w:val="1"/>
+      <w:numFmt w:val="lowerLetter"/>
+      <w:lvlText w:val="%2)"/>
+      <w:lvlJc w:val="left"/>
+      <w:pPr>
+        <w:ind w:left="840" w:hanging="420"/>
+      </w:pPr>
+    </w:lvl>
+    <w:lvl w:ilvl="2" w:tplc="0409001B" w:tentative="1">
+      <w:start w:val="1"/>
+      <w:numFmt w:val="lowerRoman"/>
+      <w:lvlText w:val="%3."/>
+      <w:lvlJc w:val="right"/>
+      <w:pPr>
+        <w:ind w:left="1260" w:hanging="420"/>
+      </w:pPr>
+    </w:lvl>
+    <w:lvl w:ilvl="3" w:tplc="0409000F" w:tentative="1">
+      <w:start w:val="1"/>
+      <w:numFmt w:val="decimal"/>
+      <w:lvlText w:val="%4."/>
+      <w:lvlJc w:val="left"/>
+      <w:pPr>
+        <w:ind w:left="1680" w:hanging="420"/>
+      </w:pPr>
+    </w:lvl>
+    <w:lvl w:ilvl="4" w:tplc="04090019" w:tentative="1">
+      <w:start w:val="1"/>
+      <w:numFmt w:val="lowerLetter"/>
+      <w:lvlText w:val="%5)"/>
+      <w:lvlJc w:val="left"/>
+      <w:pPr>
+        <w:ind w:left="2100" w:hanging="420"/>
+      </w:pPr>
+    </w:lvl>
+    <w:lvl w:ilvl="5" w:tplc="0409001B" w:tentative="1">
+      <w:start w:val="1"/>
+      <w:numFmt w:val="lowerRoman"/>
+      <w:lvlText w:val="%6."/>
+      <w:lvlJc w:val="right"/>
+      <w:pPr>
+        <w:ind w:left="2520" w:hanging="420"/>
+      </w:pPr>
+    </w:lvl>
+    <w:lvl w:ilvl="6" w:tplc="0409000F" w:tentative="1">
+      <w:start w:val="1"/>
+      <w:numFmt w:val="decimal"/>
+      <w:lvlText w:val="%7."/>
+      <w:lvlJc w:val="left"/>
+      <w:pPr>
+        <w:ind w:left="2940" w:hanging="420"/>
+      </w:pPr>
+    </w:lvl>
+    <w:lvl w:ilvl="7" w:tplc="04090019" w:tentative="1">
+      <w:start w:val="1"/>
+      <w:numFmt w:val="lowerLetter"/>
+      <w:lvlText w:val="%8)"/>
+      <w:lvlJc w:val="left"/>
+      <w:pPr>
+        <w:ind w:left="3360" w:hanging="420"/>
+      </w:pPr>
+    </w:lvl>
+    <w:lvl w:ilvl="8" w:tplc="0409001B" w:tentative="1">
+      <w:start w:val="1"/>
+      <w:numFmt w:val="lowerRoman"/>
+      <w:lvlText w:val="%9."/>
+      <w:lvlJc w:val="right"/>
+      <w:pPr>
+        <w:ind w:left="3780" w:hanging="420"/>
+      </w:pPr>
+    </w:lvl>
+  </w:abstractNum>
+  <w:abstractNum w:abstractNumId="3" w15:restartNumberingAfterBreak="0">
+    <w:nsid w:val="5CBB4086"/>
+    <w:multiLevelType w:val="hybridMultilevel"/>
+    <w:tmpl w:val="C4A81A4C"/>
+    <w:lvl w:ilvl="0" w:tplc="24ECC180">
+      <w:start w:val="1"/>
+      <w:numFmt w:val="decimal"/>
+      <w:lvlText w:val="%1)"/>
+      <w:lvlJc w:val="left"/>
+      <w:pPr>
+        <w:ind w:left="720" w:hanging="360"/>
+      </w:pPr>
+      <w:rPr>
+        <w:rFonts w:hint="default"/>
+      </w:rPr>
+    </w:lvl>
+    <w:lvl w:ilvl="1" w:tplc="04090019" w:tentative="1">
+      <w:start w:val="1"/>
+      <w:numFmt w:val="lowerLetter"/>
+      <w:lvlText w:val="%2)"/>
+      <w:lvlJc w:val="left"/>
+      <w:pPr>
+        <w:ind w:left="1200" w:hanging="420"/>
+      </w:pPr>
+    </w:lvl>
+    <w:lvl w:ilvl="2" w:tplc="0409001B" w:tentative="1">
+      <w:start w:val="1"/>
+      <w:numFmt w:val="lowerRoman"/>
+      <w:lvlText w:val="%3."/>
+      <w:lvlJc w:val="right"/>
+      <w:pPr>
+        <w:ind w:left="1620" w:hanging="420"/>
+      </w:pPr>
+    </w:lvl>
+    <w:lvl w:ilvl="3" w:tplc="0409000F" w:tentative="1">
+      <w:start w:val="1"/>
+      <w:numFmt w:val="decimal"/>
+      <w:lvlText w:val="%4."/>
+      <w:lvlJc w:val="left"/>
+      <w:pPr>
+        <w:ind w:left="2040" w:hanging="420"/>
+      </w:pPr>
+    </w:lvl>
+    <w:lvl w:ilvl="4" w:tplc="04090019" w:tentative="1">
+      <w:start w:val="1"/>
+      <w:numFmt w:val="lowerLetter"/>
+      <w:lvlText w:val="%5)"/>
+      <w:lvlJc w:val="left"/>
+      <w:pPr>
+        <w:ind w:left="2460" w:hanging="420"/>
+      </w:pPr>
+    </w:lvl>
+    <w:lvl w:ilvl="5" w:tplc="0409001B" w:tentative="1">
+      <w:start w:val="1"/>
+      <w:numFmt w:val="lowerRoman"/>
+      <w:lvlText w:val="%6."/>
+      <w:lvlJc w:val="right"/>
+      <w:pPr>
+        <w:ind w:left="2880" w:hanging="420"/>
+      </w:pPr>
+    </w:lvl>
+    <w:lvl w:ilvl="6" w:tplc="0409000F" w:tentative="1">
+      <w:start w:val="1"/>
+      <w:numFmt w:val="decimal"/>
+      <w:lvlText w:val="%7."/>
+      <w:lvlJc w:val="left"/>
+      <w:pPr>
+        <w:ind w:left="3300" w:hanging="420"/>
+      </w:pPr>
+    </w:lvl>
+    <w:lvl w:ilvl="7" w:tplc="04090019" w:tentative="1">
+      <w:start w:val="1"/>
+      <w:numFmt w:val="lowerLetter"/>
+      <w:lvlText w:val="%8)"/>
+      <w:lvlJc w:val="left"/>
+      <w:pPr>
+        <w:ind w:left="3720" w:hanging="420"/>
+      </w:pPr>
+    </w:lvl>
+    <w:lvl w:ilvl="8" w:tplc="0409001B" w:tentative="1">
+      <w:start w:val="1"/>
+      <w:numFmt w:val="lowerRoman"/>
+      <w:lvlText w:val="%9."/>
+      <w:lvlJc w:val="right"/>
+      <w:pPr>
+        <w:ind w:left="4140" w:hanging="420"/>
+      </w:pPr>
+    </w:lvl>
+  </w:abstractNum>
   <w:num w:numId="1">
     <w:abstractNumId w:val="0"/>
   </w:num>
   <w:num w:numId="2">
     <w:abstractNumId w:val="1"/>
+  </w:num>
+  <w:num w:numId="3">
+    <w:abstractNumId w:val="2"/>
+  </w:num>
+  <w:num w:numId="4">
+    <w:abstractNumId w:val="3"/>
   </w:num>
 </w:numbering>
 </file>
@@ -479,7 +804,7 @@
     <w:lsdException w:name="Table Web 2" w:semiHidden="1" w:unhideWhenUsed="1"/>
     <w:lsdException w:name="Table Web 3" w:semiHidden="1" w:unhideWhenUsed="1"/>
     <w:lsdException w:name="Balloon Text" w:semiHidden="1" w:unhideWhenUsed="1"/>
-    <w:lsdException w:name="Table Grid" w:semiHidden="1" w:uiPriority="59" w:unhideWhenUsed="1"/>
+    <w:lsdException w:name="Table Grid" w:uiPriority="59"/>
     <w:lsdException w:name="Table Theme" w:semiHidden="1" w:unhideWhenUsed="1"/>
     <w:lsdException w:name="Placeholder Text" w:semiHidden="1"/>
     <w:lsdException w:name="No Spacing" w:uiPriority="1" w:qFormat="1"/>

</xml_diff>

<commit_message>
implementing B spline curve and visulization
</commit_message>
<xml_diff>
--- a/algorithm.docx
+++ b/algorithm.docx
@@ -21,7 +21,15 @@
         <w:t>order</w:t>
       </w:r>
       <w:r>
-        <w:t xml:space="preserve"> simplify.</w:t>
+        <w:t xml:space="preserve"> </w:t>
+      </w:r>
+      <w:proofErr w:type="gramStart"/>
+      <w:r>
+        <w:t>simplify</w:t>
+      </w:r>
+      <w:proofErr w:type="gramEnd"/>
+      <w:r>
+        <w:t>.</w:t>
       </w:r>
     </w:p>
     <w:p>
@@ -81,7 +89,15 @@
         <w:t xml:space="preserve">. If so, add a </w:t>
       </w:r>
       <w:r>
-        <w:t>point in the related region. This point can be a local maximum curvature point, or a mid point of the corresponding region</w:t>
+        <w:t xml:space="preserve">point in the related region. This point can be a local maximum curvature point, or a </w:t>
+      </w:r>
+      <w:proofErr w:type="spellStart"/>
+      <w:r>
+        <w:t>mid point</w:t>
+      </w:r>
+      <w:proofErr w:type="spellEnd"/>
+      <w:r>
+        <w:t xml:space="preserve"> of the corresponding region</w:t>
       </w:r>
       <w:r>
         <w:t xml:space="preserve">. </w:t>
@@ -153,6 +169,9 @@
       <w:r>
         <w:t>(or we can do: we first build a good/uniform grid, then decide which corners of the grid does the point’s parameter go)</w:t>
       </w:r>
+      <w:r>
+        <w:t xml:space="preserve"> (or the energy can be related to the parameter speed)</w:t>
+      </w:r>
     </w:p>
     <w:p>
       <w:pPr>
@@ -224,7 +243,15 @@
         <w:t xml:space="preserve">. </w:t>
       </w:r>
       <w:r>
-        <w:t>First decide how many control points are required according to the point distribution (the math condition). Then build the equivalent constrain, while minimizing the energy (if missing points are added, we use the least squared distance of the points; otherwise we use other kind of energy to fair the mesh, while guaranteeing the equ</w:t>
+        <w:t xml:space="preserve">First decide how many control points are required according to the point distribution (the math condition). Then build the equivalent constrain, while minimizing the energy (if missing points are added, we use the least squared distance of the points; </w:t>
+      </w:r>
+      <w:proofErr w:type="gramStart"/>
+      <w:r>
+        <w:t>otherwise</w:t>
+      </w:r>
+      <w:proofErr w:type="gramEnd"/>
+      <w:r>
+        <w:t xml:space="preserve"> we use other kind of energy to fair the mesh, while guaranteeing the equ</w:t>
       </w:r>
       <w:r>
         <w:t>ivalent condition</w:t>
@@ -244,12 +271,143 @@
           <w:numId w:val="3"/>
         </w:numPr>
         <w:ind w:firstLineChars="0"/>
+      </w:pPr>
+      <w:r>
+        <w:t>Interpolating the control points of step 4.</w:t>
+      </w:r>
+    </w:p>
+    <w:p/>
+    <w:p/>
+    <w:p/>
+    <w:p/>
+    <w:p/>
+    <w:p>
+      <w:r>
         <w:rPr>
           <w:rFonts w:hint="eastAsia"/>
         </w:rPr>
-      </w:pPr>
-      <w:r>
-        <w:t>Interpolating the control points of step 4.</w:t>
+        <w:t>亮点：</w:t>
+      </w:r>
+    </w:p>
+    <w:p>
+      <w:pPr>
+        <w:pStyle w:val="a3"/>
+        <w:numPr>
+          <w:ilvl w:val="0"/>
+          <w:numId w:val="5"/>
+        </w:numPr>
+        <w:ind w:firstLineChars="0"/>
+      </w:pPr>
+      <w:r>
+        <w:rPr>
+          <w:rFonts w:hint="eastAsia"/>
+        </w:rPr>
+        <w:t>稀疏、散乱数据参数值给定条件下，给出了一个插值条件下的控制点数量计算方法和控制点插入位置确定方法。</w:t>
+      </w:r>
+    </w:p>
+    <w:p>
+      <w:pPr>
+        <w:pStyle w:val="a3"/>
+        <w:numPr>
+          <w:ilvl w:val="0"/>
+          <w:numId w:val="5"/>
+        </w:numPr>
+        <w:ind w:firstLineChars="0"/>
+      </w:pPr>
+      <w:r>
+        <w:rPr>
+          <w:rFonts w:hint="eastAsia"/>
+        </w:rPr>
+        <w:t>证明了无论是直接构建等式约束，还是先</w:t>
+      </w:r>
+      <w:r>
+        <w:rPr>
+          <w:rFonts w:hint="eastAsia"/>
+        </w:rPr>
+        <w:t>u</w:t>
+      </w:r>
+      <w:r>
+        <w:rPr>
+          <w:rFonts w:hint="eastAsia"/>
+        </w:rPr>
+        <w:t>后</w:t>
+      </w:r>
+      <w:r>
+        <w:rPr>
+          <w:rFonts w:hint="eastAsia"/>
+        </w:rPr>
+        <w:t>v</w:t>
+      </w:r>
+      <w:r>
+        <w:rPr>
+          <w:rFonts w:hint="eastAsia"/>
+        </w:rPr>
+        <w:t>构建，其结果是一样的？其求解自由度、控制点数量是一样的？</w:t>
+      </w:r>
+    </w:p>
+    <w:p>
+      <w:pPr>
+        <w:pStyle w:val="a3"/>
+        <w:numPr>
+          <w:ilvl w:val="0"/>
+          <w:numId w:val="5"/>
+        </w:numPr>
+        <w:ind w:firstLineChars="0"/>
+      </w:pPr>
+      <w:r>
+        <w:rPr>
+          <w:rFonts w:hint="eastAsia"/>
+        </w:rPr>
+        <w:t>给出了一个光顺化能量函数，其离散形式和</w:t>
+      </w:r>
+      <w:r>
+        <w:rPr>
+          <w:rFonts w:hint="eastAsia"/>
+        </w:rPr>
+        <w:t>解法。</w:t>
+      </w:r>
+    </w:p>
+    <w:p>
+      <w:pPr>
+        <w:pStyle w:val="a3"/>
+        <w:numPr>
+          <w:ilvl w:val="0"/>
+          <w:numId w:val="5"/>
+        </w:numPr>
+        <w:ind w:firstLineChars="0"/>
+        <w:rPr>
+          <w:rFonts w:hint="eastAsia"/>
+        </w:rPr>
+      </w:pPr>
+      <w:r>
+        <w:rPr>
+          <w:rFonts w:hint="eastAsia"/>
+        </w:rPr>
+        <w:t>给出了一个节点矢量合并方法</w:t>
+      </w:r>
+      <w:r>
+        <w:rPr>
+          <w:rFonts w:hint="eastAsia"/>
+        </w:rPr>
+        <w:t>/</w:t>
+      </w:r>
+      <w:r>
+        <w:rPr>
+          <w:rFonts w:hint="eastAsia"/>
+        </w:rPr>
+        <w:t>能量函数，证明了保持拓扑结构的充分条件——三角网格没有</w:t>
+      </w:r>
+      <w:r>
+        <w:rPr>
+          <w:rFonts w:hint="eastAsia"/>
+        </w:rPr>
+        <w:t>flipping</w:t>
+      </w:r>
+      <w:r>
+        <w:rPr>
+          <w:rFonts w:hint="eastAsia"/>
+        </w:rPr>
+        <w:t>，并推导了节点数量和控制点数量的关系，证明了节点矢量合并后的</w:t>
       </w:r>
     </w:p>
     <w:sectPr>
@@ -620,6 +778,95 @@
       </w:pPr>
     </w:lvl>
   </w:abstractNum>
+  <w:abstractNum w:abstractNumId="4" w15:restartNumberingAfterBreak="0">
+    <w:nsid w:val="7E2C38FE"/>
+    <w:multiLevelType w:val="hybridMultilevel"/>
+    <w:tmpl w:val="0FDCB284"/>
+    <w:lvl w:ilvl="0" w:tplc="496AF7AC">
+      <w:start w:val="1"/>
+      <w:numFmt w:val="decimal"/>
+      <w:lvlText w:val="%1."/>
+      <w:lvlJc w:val="left"/>
+      <w:pPr>
+        <w:ind w:left="360" w:hanging="360"/>
+      </w:pPr>
+      <w:rPr>
+        <w:rFonts w:hint="default"/>
+      </w:rPr>
+    </w:lvl>
+    <w:lvl w:ilvl="1" w:tplc="04090019" w:tentative="1">
+      <w:start w:val="1"/>
+      <w:numFmt w:val="lowerLetter"/>
+      <w:lvlText w:val="%2)"/>
+      <w:lvlJc w:val="left"/>
+      <w:pPr>
+        <w:ind w:left="840" w:hanging="420"/>
+      </w:pPr>
+    </w:lvl>
+    <w:lvl w:ilvl="2" w:tplc="0409001B" w:tentative="1">
+      <w:start w:val="1"/>
+      <w:numFmt w:val="lowerRoman"/>
+      <w:lvlText w:val="%3."/>
+      <w:lvlJc w:val="right"/>
+      <w:pPr>
+        <w:ind w:left="1260" w:hanging="420"/>
+      </w:pPr>
+    </w:lvl>
+    <w:lvl w:ilvl="3" w:tplc="0409000F" w:tentative="1">
+      <w:start w:val="1"/>
+      <w:numFmt w:val="decimal"/>
+      <w:lvlText w:val="%4."/>
+      <w:lvlJc w:val="left"/>
+      <w:pPr>
+        <w:ind w:left="1680" w:hanging="420"/>
+      </w:pPr>
+    </w:lvl>
+    <w:lvl w:ilvl="4" w:tplc="04090019" w:tentative="1">
+      <w:start w:val="1"/>
+      <w:numFmt w:val="lowerLetter"/>
+      <w:lvlText w:val="%5)"/>
+      <w:lvlJc w:val="left"/>
+      <w:pPr>
+        <w:ind w:left="2100" w:hanging="420"/>
+      </w:pPr>
+    </w:lvl>
+    <w:lvl w:ilvl="5" w:tplc="0409001B" w:tentative="1">
+      <w:start w:val="1"/>
+      <w:numFmt w:val="lowerRoman"/>
+      <w:lvlText w:val="%6."/>
+      <w:lvlJc w:val="right"/>
+      <w:pPr>
+        <w:ind w:left="2520" w:hanging="420"/>
+      </w:pPr>
+    </w:lvl>
+    <w:lvl w:ilvl="6" w:tplc="0409000F" w:tentative="1">
+      <w:start w:val="1"/>
+      <w:numFmt w:val="decimal"/>
+      <w:lvlText w:val="%7."/>
+      <w:lvlJc w:val="left"/>
+      <w:pPr>
+        <w:ind w:left="2940" w:hanging="420"/>
+      </w:pPr>
+    </w:lvl>
+    <w:lvl w:ilvl="7" w:tplc="04090019" w:tentative="1">
+      <w:start w:val="1"/>
+      <w:numFmt w:val="lowerLetter"/>
+      <w:lvlText w:val="%8)"/>
+      <w:lvlJc w:val="left"/>
+      <w:pPr>
+        <w:ind w:left="3360" w:hanging="420"/>
+      </w:pPr>
+    </w:lvl>
+    <w:lvl w:ilvl="8" w:tplc="0409001B" w:tentative="1">
+      <w:start w:val="1"/>
+      <w:numFmt w:val="lowerRoman"/>
+      <w:lvlText w:val="%9."/>
+      <w:lvlJc w:val="right"/>
+      <w:pPr>
+        <w:ind w:left="3780" w:hanging="420"/>
+      </w:pPr>
+    </w:lvl>
+  </w:abstractNum>
   <w:num w:numId="1">
     <w:abstractNumId w:val="0"/>
   </w:num>
@@ -631,6 +878,9 @@
   </w:num>
   <w:num w:numId="4">
     <w:abstractNumId w:val="3"/>
+  </w:num>
+  <w:num w:numId="5">
+    <w:abstractNumId w:val="4"/>
   </w:num>
 </w:numbering>
 </file>

</xml_diff>